<commit_message>
minor updates to files and locations
</commit_message>
<xml_diff>
--- a/Instructions for using the Creel Schedule Generator.docx
+++ b/Instructions for using the Creel Schedule Generator.docx
@@ -625,26 +625,7 @@
         </w:numPr>
       </w:pPr>
       <w:r>
-        <w:t xml:space="preserve">Copy and paste the file </w:t>
-      </w:r>
-      <w:r>
-        <w:t>“</w:t>
-      </w:r>
-      <w:proofErr w:type="spellStart"/>
-      <w:r>
-        <w:t>Creel_Schedule_Generator</w:t>
-      </w:r>
-      <w:proofErr w:type="spellEnd"/>
-      <w:r>
-        <w:t xml:space="preserve"> (Template Script</w:t>
-      </w:r>
-      <w:proofErr w:type="gramStart"/>
-      <w:r>
-        <w:t>).R</w:t>
-      </w:r>
-      <w:proofErr w:type="gramEnd"/>
-      <w:r>
-        <w:t xml:space="preserve">” into the </w:t>
+        <w:t xml:space="preserve">Create a new sub-folder named </w:t>
       </w:r>
       <w:proofErr w:type="spellStart"/>
       <w:r>
@@ -656,7 +637,11 @@
       </w:r>
       <w:proofErr w:type="spellEnd"/>
       <w:r>
-        <w:t xml:space="preserve"> sub-folder</w:t>
+        <w:rPr>
+          <w:i/>
+          <w:iCs/>
+        </w:rPr>
+        <w:t xml:space="preserve"> </w:t>
       </w:r>
     </w:p>
     <w:p>
@@ -668,24 +653,33 @@
         </w:numPr>
       </w:pPr>
       <w:r>
-        <w:t xml:space="preserve">Re-name </w:t>
-      </w:r>
-      <w:proofErr w:type="gramStart"/>
-      <w:r>
-        <w:t xml:space="preserve">the </w:t>
-      </w:r>
-      <w:r>
-        <w:t>.R</w:t>
-      </w:r>
-      <w:proofErr w:type="gramEnd"/>
-      <w:r>
-        <w:t xml:space="preserve"> </w:t>
-      </w:r>
-      <w:r>
-        <w:t>file</w:t>
-      </w:r>
-      <w:r>
-        <w:t xml:space="preserve"> to your liking.  Recommended structure </w:t>
+        <w:t xml:space="preserve">Copy and paste the file </w:t>
+      </w:r>
+      <w:r>
+        <w:t>“</w:t>
+      </w:r>
+      <w:proofErr w:type="spellStart"/>
+      <w:r>
+        <w:t>CreelSchedule_</w:t>
+      </w:r>
+      <w:r>
+        <w:t>Example</w:t>
+      </w:r>
+      <w:r>
+        <w:t>Script.R</w:t>
+      </w:r>
+      <w:proofErr w:type="spellEnd"/>
+      <w:r>
+        <w:t xml:space="preserve">” </w:t>
+      </w:r>
+      <w:r>
+        <w:t xml:space="preserve">from the main folder </w:t>
+      </w:r>
+      <w:r>
+        <w:t xml:space="preserve">into </w:t>
+      </w:r>
+      <w:r>
+        <w:t xml:space="preserve">the newly created </w:t>
       </w:r>
       <w:proofErr w:type="spellStart"/>
       <w:r>
@@ -693,30 +687,88 @@
           <w:i/>
           <w:iCs/>
         </w:rPr>
-        <w:t>CreelSchedule_</w:t>
-      </w:r>
+        <w:t>user_scripts</w:t>
+      </w:r>
+      <w:proofErr w:type="spellEnd"/>
       <w:r>
         <w:rPr>
           <w:i/>
           <w:iCs/>
         </w:rPr>
-        <w:t>Creel</w:t>
+        <w:t xml:space="preserve"> </w:t>
+      </w:r>
+      <w:r>
+        <w:t>sub-</w:t>
+      </w:r>
+      <w:r>
+        <w:t>folder</w:t>
+      </w:r>
+    </w:p>
+    <w:p>
+      <w:pPr>
+        <w:pStyle w:val="ListParagraph"/>
+        <w:numPr>
+          <w:ilvl w:val="2"/>
+          <w:numId w:val="5"/>
+        </w:numPr>
+      </w:pPr>
+      <w:r>
+        <w:t xml:space="preserve">Re-name the </w:t>
+      </w:r>
+      <w:r>
+        <w:t>“</w:t>
+      </w:r>
+      <w:proofErr w:type="spellStart"/>
+      <w:r>
+        <w:t>CreelSchedule_</w:t>
+      </w:r>
+      <w:r>
+        <w:t>Example</w:t>
+      </w:r>
+      <w:r>
+        <w:t>Script.R</w:t>
       </w:r>
       <w:proofErr w:type="spellEnd"/>
+      <w:r>
+        <w:t xml:space="preserve"> </w:t>
+      </w:r>
+      <w:proofErr w:type="gramStart"/>
+      <w:r>
+        <w:t xml:space="preserve">“ </w:t>
+      </w:r>
+      <w:r>
+        <w:t>file</w:t>
+      </w:r>
+      <w:proofErr w:type="gramEnd"/>
+      <w:r>
+        <w:t xml:space="preserve"> to your liking.  </w:t>
+      </w:r>
+    </w:p>
+    <w:p>
+      <w:pPr>
+        <w:pStyle w:val="ListParagraph"/>
+        <w:numPr>
+          <w:ilvl w:val="2"/>
+          <w:numId w:val="5"/>
+        </w:numPr>
+      </w:pPr>
+      <w:r>
+        <w:t xml:space="preserve">Recommended structure </w:t>
+      </w:r>
+      <w:proofErr w:type="spellStart"/>
       <w:r>
         <w:rPr>
           <w:i/>
           <w:iCs/>
         </w:rPr>
-        <w:t xml:space="preserve"> Project </w:t>
-      </w:r>
-      <w:proofErr w:type="spellStart"/>
+        <w:t>CreelSchedule_</w:t>
+      </w:r>
       <w:r>
         <w:rPr>
           <w:i/>
           <w:iCs/>
         </w:rPr>
-        <w:t>Name_Start</w:t>
+        <w:t>Creel</w:t>
       </w:r>
       <w:proofErr w:type="spellEnd"/>
       <w:r>
@@ -724,7 +776,7 @@
           <w:i/>
           <w:iCs/>
         </w:rPr>
-        <w:t xml:space="preserve"> </w:t>
+        <w:t xml:space="preserve"> Project </w:t>
       </w:r>
       <w:proofErr w:type="spellStart"/>
       <w:r>
@@ -732,7 +784,7 @@
           <w:i/>
           <w:iCs/>
         </w:rPr>
-        <w:t>Date_End</w:t>
+        <w:t>Name_Start</w:t>
       </w:r>
       <w:proofErr w:type="spellEnd"/>
       <w:r>
@@ -740,10 +792,7 @@
           <w:i/>
           <w:iCs/>
         </w:rPr>
-        <w:t xml:space="preserve"> Date </w:t>
-      </w:r>
-      <w:r>
-        <w:t xml:space="preserve">(e.g., </w:t>
+        <w:t xml:space="preserve"> </w:t>
       </w:r>
       <w:proofErr w:type="spellStart"/>
       <w:r>
@@ -751,7 +800,7 @@
           <w:i/>
           <w:iCs/>
         </w:rPr>
-        <w:t>CreelSchedule_Skykomish</w:t>
+        <w:t>Date_End</w:t>
       </w:r>
       <w:proofErr w:type="spellEnd"/>
       <w:r>
@@ -759,33 +808,82 @@
           <w:i/>
           <w:iCs/>
         </w:rPr>
-        <w:t xml:space="preserve"> S</w:t>
-      </w:r>
+        <w:t xml:space="preserve"> Date </w:t>
+      </w:r>
+      <w:r>
+        <w:t xml:space="preserve">(e.g., </w:t>
+      </w:r>
+      <w:proofErr w:type="spellStart"/>
       <w:r>
         <w:rPr>
           <w:i/>
           <w:iCs/>
         </w:rPr>
-        <w:t xml:space="preserve">ummer Chinook and Game </w:t>
-      </w:r>
-      <w:proofErr w:type="spellStart"/>
+        <w:t>CreelSchedule_Skykomish</w:t>
+      </w:r>
+      <w:proofErr w:type="spellEnd"/>
       <w:r>
         <w:rPr>
           <w:i/>
           <w:iCs/>
         </w:rPr>
-        <w:t>Fish_May</w:t>
-      </w:r>
-      <w:proofErr w:type="spellEnd"/>
+        <w:t xml:space="preserve"> S</w:t>
+      </w:r>
       <w:r>
         <w:rPr>
           <w:i/>
           <w:iCs/>
         </w:rPr>
+        <w:t xml:space="preserve">ummer Chinook and Game </w:t>
+      </w:r>
+      <w:proofErr w:type="spellStart"/>
+      <w:r>
+        <w:rPr>
+          <w:i/>
+          <w:iCs/>
+        </w:rPr>
+        <w:t>Fish_May</w:t>
+      </w:r>
+      <w:proofErr w:type="spellEnd"/>
+      <w:r>
+        <w:rPr>
+          <w:i/>
+          <w:iCs/>
+        </w:rPr>
         <w:t xml:space="preserve"> 2022_July 2022</w:t>
       </w:r>
       <w:r>
         <w:t>)</w:t>
+      </w:r>
+    </w:p>
+    <w:p>
+      <w:pPr>
+        <w:pStyle w:val="ListParagraph"/>
+        <w:numPr>
+          <w:ilvl w:val="2"/>
+          <w:numId w:val="5"/>
+        </w:numPr>
+      </w:pPr>
+      <w:r>
+        <w:t xml:space="preserve">If creating multiple schedules, feel free to develop </w:t>
+      </w:r>
+      <w:r>
+        <w:t xml:space="preserve">additional </w:t>
+      </w:r>
+      <w:r>
+        <w:t xml:space="preserve">sub-folders within the </w:t>
+      </w:r>
+      <w:proofErr w:type="spellStart"/>
+      <w:r>
+        <w:rPr>
+          <w:i/>
+          <w:iCs/>
+        </w:rPr>
+        <w:t>user_scripts</w:t>
+      </w:r>
+      <w:proofErr w:type="spellEnd"/>
+      <w:r>
+        <w:t xml:space="preserve"> sub-folder (e.g., Year folder within a Waterbody folder)</w:t>
       </w:r>
     </w:p>
     <w:p>
@@ -795,6 +893,13 @@
           <w:ilvl w:val="1"/>
           <w:numId w:val="1"/>
         </w:numPr>
+        <w:sectPr>
+          <w:headerReference w:type="default" r:id="rId13"/>
+          <w:pgSz w:w="12240" w:h="15840"/>
+          <w:pgMar w:top="1440" w:right="1440" w:bottom="1440" w:left="1440" w:header="720" w:footer="885" w:gutter="0"/>
+          <w:cols w:space="720"/>
+          <w:docGrid w:linePitch="360"/>
+        </w:sectPr>
       </w:pPr>
       <w:r>
         <w:t>Open the “</w:t>
@@ -825,6 +930,57 @@
       <w:proofErr w:type="spellEnd"/>
       <w:r>
         <w:t xml:space="preserve"> sub-folder</w:t>
+      </w:r>
+    </w:p>
+    <w:p>
+      <w:pPr>
+        <w:pStyle w:val="ListParagraph"/>
+        <w:numPr>
+          <w:ilvl w:val="0"/>
+          <w:numId w:val="1"/>
+        </w:numPr>
+        <w:rPr>
+          <w:b/>
+          <w:bCs/>
+        </w:rPr>
+      </w:pPr>
+      <w:r>
+        <w:rPr>
+          <w:b/>
+          <w:bCs/>
+        </w:rPr>
+        <w:lastRenderedPageBreak/>
+        <w:t>Review and update</w:t>
+      </w:r>
+      <w:r>
+        <w:rPr>
+          <w:b/>
+          <w:bCs/>
+        </w:rPr>
+        <w:t xml:space="preserve"> look-up tables (</w:t>
+      </w:r>
+      <w:proofErr w:type="spellStart"/>
+      <w:r>
+        <w:rPr>
+          <w:b/>
+          <w:bCs/>
+        </w:rPr>
+        <w:t>luts</w:t>
+      </w:r>
+      <w:proofErr w:type="spellEnd"/>
+      <w:r>
+        <w:rPr>
+          <w:b/>
+          <w:bCs/>
+        </w:rPr>
+        <w:t>)</w:t>
+      </w:r>
+      <w:r>
+        <w:rPr>
+          <w:b/>
+          <w:bCs/>
+        </w:rPr>
+        <w:t>, as needed</w:t>
       </w:r>
     </w:p>
     <w:p>
@@ -834,12 +990,13 @@
           <w:ilvl w:val="1"/>
           <w:numId w:val="1"/>
         </w:numPr>
-      </w:pPr>
-      <w:r>
-        <w:t>If creating multiple schedules</w:t>
-      </w:r>
-      <w:r>
-        <w:t xml:space="preserve">, feel free to develop sub-folders within the </w:t>
+        <w:rPr>
+          <w:b/>
+          <w:bCs/>
+        </w:rPr>
+      </w:pPr>
+      <w:r>
+        <w:t xml:space="preserve">Open the </w:t>
       </w:r>
       <w:proofErr w:type="spellStart"/>
       <w:r>
@@ -847,17 +1004,226 @@
           <w:i/>
           <w:iCs/>
         </w:rPr>
-        <w:t>user_scripts</w:t>
+        <w:t>luts</w:t>
       </w:r>
       <w:proofErr w:type="spellEnd"/>
       <w:r>
-        <w:t xml:space="preserve"> sub-folder (e.g., </w:t>
-      </w:r>
-      <w:r>
-        <w:t>Year folder within a Waterbody folder</w:t>
+        <w:t xml:space="preserve"> sub-folder and open both files</w:t>
+      </w:r>
+    </w:p>
+    <w:p>
+      <w:pPr>
+        <w:pStyle w:val="ListParagraph"/>
+        <w:numPr>
+          <w:ilvl w:val="1"/>
+          <w:numId w:val="1"/>
+        </w:numPr>
+        <w:rPr>
+          <w:b/>
+          <w:bCs/>
+        </w:rPr>
+      </w:pPr>
+      <w:r>
+        <w:t>Review the existing list of waterbodies</w:t>
+      </w:r>
+      <w:r>
+        <w:t xml:space="preserve"> and </w:t>
+      </w:r>
+      <w:r>
+        <w:t xml:space="preserve">associated meta-data.  </w:t>
+      </w:r>
+    </w:p>
+    <w:p>
+      <w:pPr>
+        <w:pStyle w:val="ListParagraph"/>
+        <w:numPr>
+          <w:ilvl w:val="1"/>
+          <w:numId w:val="1"/>
+        </w:numPr>
+        <w:rPr>
+          <w:b/>
+          <w:bCs/>
+        </w:rPr>
+      </w:pPr>
+      <w:r>
+        <w:t>As needed,</w:t>
+      </w:r>
+      <w:r>
+        <w:t xml:space="preserve"> update</w:t>
+      </w:r>
+      <w:r>
+        <w:t xml:space="preserve"> </w:t>
+      </w:r>
+      <w:r>
+        <w:t xml:space="preserve">each file </w:t>
+      </w:r>
+      <w:r>
+        <w:t>for [missing]</w:t>
+      </w:r>
+      <w:r>
+        <w:t xml:space="preserve"> waterbodies</w:t>
+      </w:r>
+      <w:r>
+        <w:t xml:space="preserve"> that will be creel surv</w:t>
+      </w:r>
+      <w:r>
+        <w:t>eyed</w:t>
+      </w:r>
+      <w:r>
+        <w:t xml:space="preserve">.  For consistency, use the </w:t>
+      </w:r>
+      <w:r>
+        <w:t xml:space="preserve">exact </w:t>
+      </w:r>
+      <w:r>
+        <w:t xml:space="preserve">spelling of </w:t>
+      </w:r>
+      <w:r>
+        <w:t>waterbodies and locations as specified in the creel database</w:t>
+      </w:r>
+      <w:r>
+        <w:t xml:space="preserve">.  </w:t>
+      </w:r>
+    </w:p>
+    <w:p>
+      <w:pPr>
+        <w:pStyle w:val="ListParagraph"/>
+        <w:numPr>
+          <w:ilvl w:val="2"/>
+          <w:numId w:val="3"/>
+        </w:numPr>
+        <w:rPr>
+          <w:b/>
+          <w:bCs/>
+        </w:rPr>
+      </w:pPr>
+      <w:r>
+        <w:t>For</w:t>
+      </w:r>
+      <w:r>
+        <w:t xml:space="preserve"> the “lut_water_body_lat_long_master.csv” file, </w:t>
+      </w:r>
+      <w:r>
+        <w:t xml:space="preserve">GPS coordinates </w:t>
+      </w:r>
+      <w:r>
+        <w:t>should correspond to the m</w:t>
+      </w:r>
+      <w:r>
+        <w:t xml:space="preserve">outh </w:t>
+      </w:r>
+      <w:r>
+        <w:t>of the waterbody for</w:t>
+      </w:r>
+      <w:r>
+        <w:t xml:space="preserve"> rivers</w:t>
+      </w:r>
+      <w:r>
+        <w:t xml:space="preserve"> and</w:t>
+      </w:r>
+      <w:r>
+        <w:t xml:space="preserve"> center of</w:t>
+      </w:r>
+      <w:r>
+        <w:t xml:space="preserve"> the waterbody for</w:t>
+      </w:r>
+      <w:r>
+        <w:t xml:space="preserve"> lake/reservoir</w:t>
+      </w:r>
+    </w:p>
+    <w:p>
+      <w:pPr>
+        <w:pStyle w:val="ListParagraph"/>
+        <w:numPr>
+          <w:ilvl w:val="2"/>
+          <w:numId w:val="3"/>
+        </w:numPr>
+        <w:rPr>
+          <w:b/>
+          <w:bCs/>
+        </w:rPr>
+      </w:pPr>
+      <w:r>
+        <w:t>For</w:t>
+      </w:r>
+      <w:r>
+        <w:t xml:space="preserve"> the “lut_water_body_locations_master.csv” file, </w:t>
+      </w:r>
+      <w:r>
+        <w:t xml:space="preserve">all index </w:t>
+      </w:r>
+      <w:r>
+        <w:t xml:space="preserve">sites </w:t>
+      </w:r>
+      <w:r>
+        <w:t xml:space="preserve">and census </w:t>
+      </w:r>
+      <w:r>
+        <w:t xml:space="preserve">effort </w:t>
+      </w:r>
+      <w:r>
+        <w:t xml:space="preserve">sections need to be listed.  </w:t>
+      </w:r>
+      <w:r>
+        <w:t>The field “</w:t>
+      </w:r>
+      <w:proofErr w:type="spellStart"/>
+      <w:r>
+        <w:t>surveyor_num</w:t>
+      </w:r>
+      <w:proofErr w:type="spellEnd"/>
+      <w:r>
+        <w:t xml:space="preserve">” denotes which creel technician will (typically) be surveying </w:t>
+      </w:r>
+      <w:r>
+        <w:t xml:space="preserve">each section (for census counts) and site (for index counts).  </w:t>
+      </w:r>
+      <w:r>
+        <w:t>If only one surveyor will be completing the census and index count, simply enter “1” for every row within the “</w:t>
+      </w:r>
+      <w:proofErr w:type="spellStart"/>
+      <w:r>
+        <w:t>surveyor_num</w:t>
+      </w:r>
+      <w:proofErr w:type="spellEnd"/>
+      <w:r>
+        <w:t xml:space="preserve">” field.  However, if &gt;1 surveyor will be (simultaneously) </w:t>
+      </w:r>
+      <w:r>
+        <w:t xml:space="preserve">conducting a count, denote </w:t>
+      </w:r>
+      <w:r>
+        <w:t xml:space="preserve">each section/site to an individual surveyor (start at 1 and go up to the </w:t>
+      </w:r>
+      <w:r>
+        <w:t xml:space="preserve">total </w:t>
+      </w:r>
+      <w:r>
+        <w:t>number of surveyors</w:t>
+      </w:r>
+      <w:r>
+        <w:t xml:space="preserve"> that will be working together to complete a</w:t>
+      </w:r>
+      <w:r>
+        <w:t>n</w:t>
+      </w:r>
+      <w:r>
+        <w:t xml:space="preserve"> </w:t>
+      </w:r>
+      <w:r>
+        <w:t>index count circuit</w:t>
       </w:r>
       <w:r>
         <w:t>)</w:t>
+      </w:r>
+      <w:r>
+        <w:t xml:space="preserve">.  </w:t>
+      </w:r>
+      <w:r>
+        <w:t xml:space="preserve"> </w:t>
+      </w:r>
+      <w:r>
+        <w:t xml:space="preserve"> </w:t>
       </w:r>
     </w:p>
     <w:p>
@@ -877,37 +1243,7 @@
           <w:b/>
           <w:bCs/>
         </w:rPr>
-        <w:t>Review and update</w:t>
-      </w:r>
-      <w:r>
-        <w:rPr>
-          <w:b/>
-          <w:bCs/>
-        </w:rPr>
-        <w:t xml:space="preserve"> look-up tables (</w:t>
-      </w:r>
-      <w:proofErr w:type="spellStart"/>
-      <w:r>
-        <w:rPr>
-          <w:b/>
-          <w:bCs/>
-        </w:rPr>
-        <w:t>luts</w:t>
-      </w:r>
-      <w:proofErr w:type="spellEnd"/>
-      <w:r>
-        <w:rPr>
-          <w:b/>
-          <w:bCs/>
-        </w:rPr>
-        <w:t>)</w:t>
-      </w:r>
-      <w:r>
-        <w:rPr>
-          <w:b/>
-          <w:bCs/>
-        </w:rPr>
-        <w:t>, as needed</w:t>
+        <w:t>Interactively run the Scheduler script</w:t>
       </w:r>
     </w:p>
     <w:p>
@@ -923,7 +1259,66 @@
         </w:rPr>
       </w:pPr>
       <w:r>
-        <w:t xml:space="preserve">Open the </w:t>
+        <w:t>The Scheduler script is broken up into 1</w:t>
+      </w:r>
+      <w:r>
+        <w:t>0</w:t>
+      </w:r>
+      <w:r>
+        <w:t xml:space="preserve"> sections</w:t>
+      </w:r>
+      <w:r>
+        <w:t xml:space="preserve">.  </w:t>
+      </w:r>
+    </w:p>
+    <w:p>
+      <w:pPr>
+        <w:pStyle w:val="ListParagraph"/>
+        <w:numPr>
+          <w:ilvl w:val="2"/>
+          <w:numId w:val="4"/>
+        </w:numPr>
+        <w:rPr>
+          <w:b/>
+          <w:bCs/>
+        </w:rPr>
+      </w:pPr>
+      <w:r>
+        <w:t xml:space="preserve">Within each section, </w:t>
+      </w:r>
+      <w:r>
+        <w:t>there are rows of code and most of which simply needs to be run</w:t>
+      </w:r>
+      <w:r>
+        <w:t xml:space="preserve"> (and thus NOT edited).  </w:t>
+      </w:r>
+      <w:r>
+        <w:t xml:space="preserve">However, </w:t>
+      </w:r>
+      <w:r>
+        <w:t>see next bullet</w:t>
+      </w:r>
+      <w:r>
+        <w:t>.</w:t>
+      </w:r>
+    </w:p>
+    <w:p>
+      <w:pPr>
+        <w:pStyle w:val="ListParagraph"/>
+        <w:numPr>
+          <w:ilvl w:val="2"/>
+          <w:numId w:val="4"/>
+        </w:numPr>
+        <w:rPr>
+          <w:b/>
+          <w:bCs/>
+        </w:rPr>
+      </w:pPr>
+      <w:r>
+        <w:t>There is also code located within</w:t>
+      </w:r>
+      <w:r>
+        <w:t xml:space="preserve"> in </w:t>
       </w:r>
       <w:proofErr w:type="spellStart"/>
       <w:r>
@@ -931,11 +1326,35 @@
           <w:i/>
           <w:iCs/>
         </w:rPr>
-        <w:t>luts</w:t>
+        <w:t>source_files</w:t>
       </w:r>
       <w:proofErr w:type="spellEnd"/>
       <w:r>
-        <w:t xml:space="preserve"> sub-folder and open both files</w:t>
+        <w:t xml:space="preserve"> and </w:t>
+      </w:r>
+      <w:r>
+        <w:t>is run behind the scenes</w:t>
+      </w:r>
+      <w:r>
+        <w:t xml:space="preserve">.  Feel free to open these </w:t>
+      </w:r>
+      <w:r>
+        <w:t xml:space="preserve">source </w:t>
+      </w:r>
+      <w:r>
+        <w:t>files to understand how the Scheduler is working but should NOT be edited</w:t>
+      </w:r>
+      <w:r>
+        <w:t xml:space="preserve"> unless </w:t>
+      </w:r>
+      <w:r>
+        <w:t xml:space="preserve">you plan on submitting </w:t>
+      </w:r>
+      <w:r>
+        <w:t xml:space="preserve">(i.e., pushing) the changes back to the main repository and submitting a </w:t>
+      </w:r>
+      <w:r>
+        <w:t>Pull Request</w:t>
       </w:r>
     </w:p>
     <w:p>
@@ -951,13 +1370,144 @@
         </w:rPr>
       </w:pPr>
       <w:r>
-        <w:t>Review the existing list of waterbodies</w:t>
+        <w:t>Six of the section</w:t>
+      </w:r>
+      <w:r>
+        <w:t>s (#2, #3, #4</w:t>
+      </w:r>
+      <w:r>
+        <w:t>, #5, #6, and #8)</w:t>
+      </w:r>
+      <w:r>
+        <w:t xml:space="preserve"> require users to supp</w:t>
+      </w:r>
+      <w:r>
+        <w:t>ly inputs</w:t>
+      </w:r>
+      <w:r>
+        <w:t xml:space="preserve">. </w:t>
+      </w:r>
+    </w:p>
+    <w:p>
+      <w:pPr>
+        <w:pStyle w:val="ListParagraph"/>
+        <w:numPr>
+          <w:ilvl w:val="2"/>
+          <w:numId w:val="6"/>
+        </w:numPr>
+        <w:rPr>
+          <w:b/>
+          <w:bCs/>
+        </w:rPr>
+      </w:pPr>
+      <w:r>
+        <w:t>Each user input is denoted using the prefix “</w:t>
+      </w:r>
+      <w:proofErr w:type="spellStart"/>
+      <w:r>
+        <w:t>ui</w:t>
+      </w:r>
+      <w:proofErr w:type="spellEnd"/>
+      <w:r>
+        <w:t>_”</w:t>
       </w:r>
       <w:r>
         <w:t xml:space="preserve"> and </w:t>
       </w:r>
       <w:r>
-        <w:t xml:space="preserve">associated meta-data.  </w:t>
+        <w:t xml:space="preserve">specific </w:t>
+      </w:r>
+      <w:r>
+        <w:t xml:space="preserve">instructions are provided </w:t>
+      </w:r>
+    </w:p>
+    <w:p>
+      <w:pPr>
+        <w:pStyle w:val="ListParagraph"/>
+        <w:numPr>
+          <w:ilvl w:val="2"/>
+          <w:numId w:val="6"/>
+        </w:numPr>
+        <w:rPr>
+          <w:b/>
+          <w:bCs/>
+        </w:rPr>
+      </w:pPr>
+      <w:r>
+        <w:t xml:space="preserve">There are also </w:t>
+      </w:r>
+      <w:r>
+        <w:t>several “</w:t>
+      </w:r>
+      <w:proofErr w:type="spellStart"/>
+      <w:proofErr w:type="gramStart"/>
+      <w:r>
+        <w:t>seed.number</w:t>
+      </w:r>
+      <w:proofErr w:type="spellEnd"/>
+      <w:proofErr w:type="gramEnd"/>
+      <w:r>
+        <w:t xml:space="preserve">” objects throughout the script.  These </w:t>
+      </w:r>
+      <w:r>
+        <w:t>are used so that the randomized schedule can be duplicated</w:t>
+      </w:r>
+      <w:r>
+        <w:t xml:space="preserve"> (see </w:t>
+      </w:r>
+      <w:r>
+        <w:t>“</w:t>
+      </w:r>
+      <w:proofErr w:type="spellStart"/>
+      <w:r>
+        <w:t>mysample</w:t>
+      </w:r>
+      <w:proofErr w:type="spellEnd"/>
+      <w:r>
+        <w:t>” functions within the “01_Load_Functions” source file</w:t>
+      </w:r>
+      <w:r>
+        <w:t>.  Users can change</w:t>
+      </w:r>
+      <w:r>
+        <w:t xml:space="preserve"> </w:t>
+      </w:r>
+      <w:r>
+        <w:t>any of the “</w:t>
+      </w:r>
+      <w:proofErr w:type="spellStart"/>
+      <w:proofErr w:type="gramStart"/>
+      <w:r>
+        <w:t>seed.number</w:t>
+      </w:r>
+      <w:proofErr w:type="spellEnd"/>
+      <w:proofErr w:type="gramEnd"/>
+      <w:r>
+        <w:t>[s]”</w:t>
+      </w:r>
+      <w:r>
+        <w:t xml:space="preserve"> </w:t>
+      </w:r>
+      <w:r>
+        <w:t>as t</w:t>
+      </w:r>
+      <w:r>
+        <w:t xml:space="preserve">he actual </w:t>
+      </w:r>
+      <w:r>
+        <w:t>number</w:t>
+      </w:r>
+      <w:r>
+        <w:t>s</w:t>
+      </w:r>
+      <w:r>
+        <w:t xml:space="preserve"> </w:t>
+      </w:r>
+      <w:r>
+        <w:t>are</w:t>
+      </w:r>
+      <w:r>
+        <w:t xml:space="preserve"> irrelevant. </w:t>
       </w:r>
     </w:p>
     <w:p>
@@ -973,185 +1523,79 @@
         </w:rPr>
       </w:pPr>
       <w:r>
-        <w:lastRenderedPageBreak/>
-        <w:t>As needed,</w:t>
-      </w:r>
-      <w:r>
-        <w:t xml:space="preserve"> update</w:t>
-      </w:r>
-      <w:r>
-        <w:t xml:space="preserve"> </w:t>
-      </w:r>
-      <w:r>
-        <w:t xml:space="preserve">each file </w:t>
-      </w:r>
-      <w:r>
-        <w:t>for [missing]</w:t>
-      </w:r>
-      <w:r>
-        <w:t xml:space="preserve"> waterbodies</w:t>
-      </w:r>
-      <w:r>
-        <w:t xml:space="preserve"> that will be creel surv</w:t>
-      </w:r>
-      <w:r>
-        <w:t>eyed</w:t>
-      </w:r>
-      <w:r>
-        <w:t xml:space="preserve">.  For consistency, use the </w:t>
-      </w:r>
-      <w:r>
-        <w:t xml:space="preserve">exact </w:t>
-      </w:r>
-      <w:r>
-        <w:t xml:space="preserve">spelling of </w:t>
-      </w:r>
-      <w:r>
-        <w:t>waterbodies and locations as specified in the creel database</w:t>
-      </w:r>
-      <w:r>
-        <w:t xml:space="preserve">.  </w:t>
+        <w:t xml:space="preserve">After the final line of </w:t>
+      </w:r>
+      <w:r>
+        <w:t xml:space="preserve">the </w:t>
+      </w:r>
+      <w:r>
+        <w:t xml:space="preserve">script </w:t>
+      </w:r>
+      <w:r>
+        <w:t>is</w:t>
+      </w:r>
+      <w:r>
+        <w:t xml:space="preserve"> run, a </w:t>
+      </w:r>
+      <w:r>
+        <w:t xml:space="preserve">creel schedule will have been generated and saved as </w:t>
+      </w:r>
+      <w:proofErr w:type="gramStart"/>
+      <w:r>
+        <w:t>an</w:t>
+      </w:r>
+      <w:proofErr w:type="gramEnd"/>
+      <w:r>
+        <w:t xml:space="preserve"> spreadsheet in the </w:t>
+      </w:r>
+      <w:r>
+        <w:rPr>
+          <w:i/>
+          <w:iCs/>
+        </w:rPr>
+        <w:t>output</w:t>
+      </w:r>
+      <w:r>
+        <w:t xml:space="preserve"> sub-folder.  </w:t>
       </w:r>
     </w:p>
     <w:p>
       <w:pPr>
         <w:pStyle w:val="ListParagraph"/>
         <w:numPr>
-          <w:ilvl w:val="2"/>
-          <w:numId w:val="3"/>
+          <w:ilvl w:val="1"/>
+          <w:numId w:val="1"/>
         </w:numPr>
         <w:rPr>
           <w:b/>
           <w:bCs/>
         </w:rPr>
       </w:pPr>
-      <w:r>
-        <w:t>For</w:t>
-      </w:r>
-      <w:r>
-        <w:t xml:space="preserve"> the “lut_water_body_lat_long_master.csv” file, </w:t>
-      </w:r>
-      <w:r>
-        <w:t xml:space="preserve">GPS coordinates </w:t>
-      </w:r>
-      <w:r>
-        <w:t>should correspond to the m</w:t>
-      </w:r>
-      <w:r>
-        <w:t xml:space="preserve">outh </w:t>
-      </w:r>
-      <w:r>
-        <w:t>of the waterbody for</w:t>
-      </w:r>
-      <w:r>
-        <w:t xml:space="preserve"> rivers</w:t>
-      </w:r>
-      <w:r>
-        <w:t xml:space="preserve"> and</w:t>
-      </w:r>
-      <w:r>
-        <w:t xml:space="preserve"> center of</w:t>
-      </w:r>
-      <w:r>
-        <w:t xml:space="preserve"> the waterbody for</w:t>
-      </w:r>
-      <w:r>
-        <w:t xml:space="preserve"> lake/reservoir</w:t>
-      </w:r>
-    </w:p>
-    <w:p>
-      <w:pPr>
-        <w:pStyle w:val="ListParagraph"/>
-        <w:numPr>
-          <w:ilvl w:val="2"/>
-          <w:numId w:val="3"/>
-        </w:numPr>
-        <w:rPr>
-          <w:b/>
-          <w:bCs/>
-        </w:rPr>
-      </w:pPr>
-      <w:r>
-        <w:t>For</w:t>
-      </w:r>
-      <w:r>
-        <w:t xml:space="preserve"> the “lut_water_body_locations_master.csv” file, </w:t>
-      </w:r>
-      <w:r>
-        <w:t xml:space="preserve">all index </w:t>
-      </w:r>
-      <w:r>
-        <w:t xml:space="preserve">sites </w:t>
-      </w:r>
-      <w:r>
-        <w:t xml:space="preserve">and census </w:t>
-      </w:r>
-      <w:r>
-        <w:t xml:space="preserve">effort </w:t>
-      </w:r>
-      <w:r>
-        <w:t xml:space="preserve">sections need to be listed.  </w:t>
-      </w:r>
-      <w:r>
-        <w:t>The field “</w:t>
+      <w:proofErr w:type="gramStart"/>
+      <w:r>
+        <w:t>Similar to</w:t>
+      </w:r>
+      <w:proofErr w:type="gramEnd"/>
+      <w:r>
+        <w:t xml:space="preserve"> files created in the </w:t>
       </w:r>
       <w:proofErr w:type="spellStart"/>
       <w:r>
-        <w:t>surveyor_num</w:t>
+        <w:rPr>
+          <w:i/>
+          <w:iCs/>
+        </w:rPr>
+        <w:t>user_scripts</w:t>
       </w:r>
       <w:proofErr w:type="spellEnd"/>
       <w:r>
-        <w:t xml:space="preserve">” denotes which creel technician will (typically) be surveying </w:t>
-      </w:r>
-      <w:r>
-        <w:t xml:space="preserve">each section (for census counts) and site (for index counts).  </w:t>
-      </w:r>
-      <w:r>
-        <w:t>If only one surveyor will be completing the census and index count, simply enter “1” for every row within the “</w:t>
-      </w:r>
-      <w:proofErr w:type="spellStart"/>
-      <w:r>
-        <w:t>surveyor_num</w:t>
-      </w:r>
-      <w:proofErr w:type="spellEnd"/>
-      <w:r>
-        <w:t xml:space="preserve">” field.  However, if &gt;1 surveyor will be (simultaneously) </w:t>
-      </w:r>
-      <w:r>
-        <w:t xml:space="preserve">conducting a count, denote </w:t>
-      </w:r>
-      <w:r>
-        <w:t xml:space="preserve">each section/site to an individual surveyor (start at 1 and go up to the </w:t>
-      </w:r>
-      <w:r>
-        <w:t xml:space="preserve">total </w:t>
-      </w:r>
-      <w:r>
-        <w:t>number of surveyors</w:t>
-      </w:r>
-      <w:r>
-        <w:t xml:space="preserve"> that will be working together to complete a</w:t>
-      </w:r>
-      <w:r>
-        <w:t>n</w:t>
-      </w:r>
-      <w:r>
-        <w:t xml:space="preserve"> </w:t>
-      </w:r>
-      <w:r>
-        <w:t>index count circuit</w:t>
-      </w:r>
-      <w:r>
-        <w:t>)</w:t>
-      </w:r>
-      <w:r>
-        <w:t xml:space="preserve">.  </w:t>
-      </w:r>
-      <w:r>
-        <w:t xml:space="preserve"> </w:t>
-      </w:r>
-      <w:r>
-        <w:t xml:space="preserve"> </w:t>
+        <w:t xml:space="preserve"> sub-folder, creel schedule output files can be </w:t>
+      </w:r>
+      <w:r>
+        <w:t xml:space="preserve">re-named and organized </w:t>
+      </w:r>
+      <w:r>
+        <w:t>within additional sub-folders as users see fit</w:t>
       </w:r>
     </w:p>
     <w:p>
@@ -1171,7 +1615,7 @@
           <w:b/>
           <w:bCs/>
         </w:rPr>
-        <w:t>Interactively run the Scheduler script</w:t>
+        <w:t>Review final schedule</w:t>
       </w:r>
     </w:p>
     <w:p>
@@ -1187,102 +1631,22 @@
         </w:rPr>
       </w:pPr>
       <w:r>
-        <w:t>The Scheduler script is broken up into 1</w:t>
-      </w:r>
-      <w:r>
-        <w:t>0</w:t>
-      </w:r>
-      <w:r>
-        <w:t xml:space="preserve"> sections</w:t>
-      </w:r>
-      <w:r>
-        <w:t xml:space="preserve">.  </w:t>
-      </w:r>
-    </w:p>
-    <w:p>
-      <w:pPr>
-        <w:pStyle w:val="ListParagraph"/>
-        <w:numPr>
-          <w:ilvl w:val="2"/>
-          <w:numId w:val="4"/>
-        </w:numPr>
-        <w:rPr>
-          <w:b/>
-          <w:bCs/>
-        </w:rPr>
-      </w:pPr>
-      <w:r>
-        <w:t xml:space="preserve">Within each section, </w:t>
-      </w:r>
-      <w:r>
-        <w:t>there are rows of code and most of which simply needs to be run</w:t>
-      </w:r>
-      <w:r>
-        <w:t xml:space="preserve"> (and thus NOT edited).  </w:t>
-      </w:r>
-      <w:r>
-        <w:t xml:space="preserve">However, </w:t>
-      </w:r>
-      <w:r>
-        <w:t>see next bullet</w:t>
-      </w:r>
-      <w:r>
-        <w:t>.</w:t>
-      </w:r>
-    </w:p>
-    <w:p>
-      <w:pPr>
-        <w:pStyle w:val="ListParagraph"/>
-        <w:numPr>
-          <w:ilvl w:val="2"/>
-          <w:numId w:val="4"/>
-        </w:numPr>
-        <w:rPr>
-          <w:b/>
-          <w:bCs/>
-        </w:rPr>
-      </w:pPr>
-      <w:r>
-        <w:t>There is also code located within</w:t>
-      </w:r>
-      <w:r>
-        <w:t xml:space="preserve"> in </w:t>
-      </w:r>
-      <w:proofErr w:type="spellStart"/>
-      <w:r>
-        <w:rPr>
-          <w:i/>
-          <w:iCs/>
-        </w:rPr>
-        <w:t>source_files</w:t>
-      </w:r>
-      <w:proofErr w:type="spellEnd"/>
-      <w:r>
-        <w:t xml:space="preserve"> and </w:t>
-      </w:r>
-      <w:r>
-        <w:t>is run behind the scenes</w:t>
-      </w:r>
-      <w:r>
-        <w:t xml:space="preserve">.  Feel free to open these </w:t>
-      </w:r>
-      <w:r>
-        <w:t xml:space="preserve">source </w:t>
-      </w:r>
-      <w:r>
-        <w:t>files to understand how the Scheduler is working but should NOT be edited</w:t>
-      </w:r>
-      <w:r>
-        <w:t xml:space="preserve"> unless </w:t>
-      </w:r>
-      <w:r>
-        <w:t xml:space="preserve">you plan on submitting </w:t>
-      </w:r>
-      <w:r>
-        <w:t xml:space="preserve">(i.e., pushing) the changes back to the main repository and submitting a </w:t>
-      </w:r>
-      <w:r>
-        <w:t>Pull Request</w:t>
+        <w:t xml:space="preserve">The Scheduler creates a </w:t>
+      </w:r>
+      <w:r>
+        <w:t xml:space="preserve">schedule that denotes creel dates, </w:t>
+      </w:r>
+      <w:r>
+        <w:t>start and end times</w:t>
+      </w:r>
+      <w:r>
+        <w:t xml:space="preserve"> (by shift)</w:t>
+      </w:r>
+      <w:r>
+        <w:t>, index count times, index count start locations/direction, and identifies census count survey date</w:t>
+      </w:r>
+      <w:r>
+        <w:t>/times</w:t>
       </w:r>
     </w:p>
     <w:p>
@@ -1298,144 +1662,14 @@
         </w:rPr>
       </w:pPr>
       <w:r>
-        <w:t>Six of the section</w:t>
-      </w:r>
-      <w:r>
-        <w:t>s (#2, #3, #4</w:t>
-      </w:r>
-      <w:r>
-        <w:t>, #5, #6, and #8)</w:t>
-      </w:r>
-      <w:r>
-        <w:t xml:space="preserve"> require users to supp</w:t>
-      </w:r>
-      <w:r>
-        <w:t>ly inputs</w:t>
-      </w:r>
-      <w:r>
-        <w:t xml:space="preserve">. </w:t>
-      </w:r>
-    </w:p>
-    <w:p>
-      <w:pPr>
-        <w:pStyle w:val="ListParagraph"/>
-        <w:numPr>
-          <w:ilvl w:val="2"/>
-          <w:numId w:val="1"/>
-        </w:numPr>
-        <w:rPr>
-          <w:b/>
-          <w:bCs/>
-        </w:rPr>
-      </w:pPr>
-      <w:r>
-        <w:t>Each user input is denoted using the prefix “</w:t>
-      </w:r>
-      <w:proofErr w:type="spellStart"/>
-      <w:r>
-        <w:t>ui</w:t>
-      </w:r>
-      <w:proofErr w:type="spellEnd"/>
-      <w:r>
-        <w:t>_”</w:t>
-      </w:r>
-      <w:r>
-        <w:t xml:space="preserve"> and </w:t>
-      </w:r>
-      <w:r>
-        <w:t xml:space="preserve">specific </w:t>
-      </w:r>
-      <w:r>
-        <w:t xml:space="preserve">instructions are provided </w:t>
-      </w:r>
-    </w:p>
-    <w:p>
-      <w:pPr>
-        <w:pStyle w:val="ListParagraph"/>
-        <w:numPr>
-          <w:ilvl w:val="2"/>
-          <w:numId w:val="1"/>
-        </w:numPr>
-        <w:rPr>
-          <w:b/>
-          <w:bCs/>
-        </w:rPr>
-      </w:pPr>
-      <w:r>
-        <w:t xml:space="preserve">There are also </w:t>
-      </w:r>
-      <w:r>
-        <w:t>several “</w:t>
-      </w:r>
-      <w:proofErr w:type="spellStart"/>
-      <w:proofErr w:type="gramStart"/>
-      <w:r>
-        <w:t>seed.number</w:t>
-      </w:r>
-      <w:proofErr w:type="spellEnd"/>
-      <w:proofErr w:type="gramEnd"/>
-      <w:r>
-        <w:t xml:space="preserve">” objects throughout the script.  These </w:t>
-      </w:r>
-      <w:r>
-        <w:t>are used so that the randomized schedule can be duplicated</w:t>
-      </w:r>
-      <w:r>
-        <w:t xml:space="preserve"> (see </w:t>
-      </w:r>
-      <w:r>
-        <w:t>“</w:t>
-      </w:r>
-      <w:proofErr w:type="spellStart"/>
-      <w:r>
-        <w:t>mysample</w:t>
-      </w:r>
-      <w:proofErr w:type="spellEnd"/>
-      <w:r>
-        <w:t>” functions within the “01_Load_Functions” source file</w:t>
-      </w:r>
-      <w:r>
-        <w:t>.  Users can change</w:t>
-      </w:r>
-      <w:r>
-        <w:t xml:space="preserve"> </w:t>
-      </w:r>
-      <w:r>
-        <w:t>any of the “</w:t>
-      </w:r>
-      <w:proofErr w:type="spellStart"/>
-      <w:proofErr w:type="gramStart"/>
-      <w:r>
-        <w:t>seed.number</w:t>
-      </w:r>
-      <w:proofErr w:type="spellEnd"/>
-      <w:proofErr w:type="gramEnd"/>
-      <w:r>
-        <w:t>[s]”</w:t>
-      </w:r>
-      <w:r>
-        <w:t xml:space="preserve"> </w:t>
-      </w:r>
-      <w:r>
-        <w:t>as t</w:t>
-      </w:r>
-      <w:r>
-        <w:t xml:space="preserve">he actual </w:t>
-      </w:r>
-      <w:r>
-        <w:t>number</w:t>
-      </w:r>
-      <w:r>
-        <w:t>s</w:t>
-      </w:r>
-      <w:r>
-        <w:t xml:space="preserve"> </w:t>
-      </w:r>
-      <w:r>
-        <w:t>are</w:t>
-      </w:r>
-      <w:r>
-        <w:t xml:space="preserve"> irrelevant. </w:t>
+        <w:lastRenderedPageBreak/>
+        <w:t xml:space="preserve">The Scheduler does not </w:t>
+      </w:r>
+      <w:r>
+        <w:t>attempt to assign individual creel technicians to the schedule</w:t>
+      </w:r>
+      <w:r>
+        <w:t>.  This must be done by the Project Lead.</w:t>
       </w:r>
     </w:p>
     <w:p>
@@ -1451,168 +1685,6 @@
         </w:rPr>
       </w:pPr>
       <w:r>
-        <w:t xml:space="preserve">After the final line of </w:t>
-      </w:r>
-      <w:r>
-        <w:t xml:space="preserve">the </w:t>
-      </w:r>
-      <w:r>
-        <w:t xml:space="preserve">script </w:t>
-      </w:r>
-      <w:r>
-        <w:t>is</w:t>
-      </w:r>
-      <w:r>
-        <w:t xml:space="preserve"> run, a </w:t>
-      </w:r>
-      <w:r>
-        <w:t xml:space="preserve">creel schedule will have been generated and saved as </w:t>
-      </w:r>
-      <w:proofErr w:type="gramStart"/>
-      <w:r>
-        <w:t>an</w:t>
-      </w:r>
-      <w:proofErr w:type="gramEnd"/>
-      <w:r>
-        <w:t xml:space="preserve"> spreadsheet in the </w:t>
-      </w:r>
-      <w:r>
-        <w:rPr>
-          <w:i/>
-          <w:iCs/>
-        </w:rPr>
-        <w:t>output</w:t>
-      </w:r>
-      <w:r>
-        <w:t xml:space="preserve"> sub-folder.  </w:t>
-      </w:r>
-    </w:p>
-    <w:p>
-      <w:pPr>
-        <w:pStyle w:val="ListParagraph"/>
-        <w:numPr>
-          <w:ilvl w:val="1"/>
-          <w:numId w:val="1"/>
-        </w:numPr>
-        <w:rPr>
-          <w:b/>
-          <w:bCs/>
-        </w:rPr>
-      </w:pPr>
-      <w:proofErr w:type="gramStart"/>
-      <w:r>
-        <w:t>Similar to</w:t>
-      </w:r>
-      <w:proofErr w:type="gramEnd"/>
-      <w:r>
-        <w:t xml:space="preserve"> files created in the </w:t>
-      </w:r>
-      <w:proofErr w:type="spellStart"/>
-      <w:r>
-        <w:rPr>
-          <w:i/>
-          <w:iCs/>
-        </w:rPr>
-        <w:t>user_scripts</w:t>
-      </w:r>
-      <w:proofErr w:type="spellEnd"/>
-      <w:r>
-        <w:t xml:space="preserve"> sub-folder, creel schedule output files can be </w:t>
-      </w:r>
-      <w:r>
-        <w:t xml:space="preserve">re-named and organized </w:t>
-      </w:r>
-      <w:r>
-        <w:t>within additional sub-folders as users see fit</w:t>
-      </w:r>
-    </w:p>
-    <w:p>
-      <w:pPr>
-        <w:pStyle w:val="ListParagraph"/>
-        <w:numPr>
-          <w:ilvl w:val="0"/>
-          <w:numId w:val="1"/>
-        </w:numPr>
-        <w:rPr>
-          <w:b/>
-          <w:bCs/>
-        </w:rPr>
-      </w:pPr>
-      <w:r>
-        <w:rPr>
-          <w:b/>
-          <w:bCs/>
-        </w:rPr>
-        <w:t>Review final schedule</w:t>
-      </w:r>
-    </w:p>
-    <w:p>
-      <w:pPr>
-        <w:pStyle w:val="ListParagraph"/>
-        <w:numPr>
-          <w:ilvl w:val="1"/>
-          <w:numId w:val="1"/>
-        </w:numPr>
-        <w:rPr>
-          <w:b/>
-          <w:bCs/>
-        </w:rPr>
-      </w:pPr>
-      <w:r>
-        <w:t xml:space="preserve">The Scheduler creates a </w:t>
-      </w:r>
-      <w:r>
-        <w:t xml:space="preserve">schedule that denotes creel dates, </w:t>
-      </w:r>
-      <w:r>
-        <w:t>start and end times</w:t>
-      </w:r>
-      <w:r>
-        <w:t xml:space="preserve"> (by shift)</w:t>
-      </w:r>
-      <w:r>
-        <w:t>, index count times, index count start locations/direction, and identifies census count survey date</w:t>
-      </w:r>
-      <w:r>
-        <w:t>/times</w:t>
-      </w:r>
-    </w:p>
-    <w:p>
-      <w:pPr>
-        <w:pStyle w:val="ListParagraph"/>
-        <w:numPr>
-          <w:ilvl w:val="1"/>
-          <w:numId w:val="1"/>
-        </w:numPr>
-        <w:rPr>
-          <w:b/>
-          <w:bCs/>
-        </w:rPr>
-      </w:pPr>
-      <w:r>
-        <w:t xml:space="preserve">The Scheduler does not </w:t>
-      </w:r>
-      <w:r>
-        <w:t>attempt to assign individual creel technicians to the schedule</w:t>
-      </w:r>
-      <w:r>
-        <w:t>.  This must be done by the Project Lead.</w:t>
-      </w:r>
-    </w:p>
-    <w:p>
-      <w:pPr>
-        <w:pStyle w:val="ListParagraph"/>
-        <w:numPr>
-          <w:ilvl w:val="1"/>
-          <w:numId w:val="1"/>
-        </w:numPr>
-        <w:rPr>
-          <w:b/>
-          <w:bCs/>
-        </w:rPr>
-      </w:pPr>
-      <w:r>
-        <w:lastRenderedPageBreak/>
         <w:t xml:space="preserve">There can be some flexibility in amending the </w:t>
       </w:r>
       <w:r>
@@ -1632,7 +1704,6 @@
     <w:p>
       <w:pPr>
         <w:sectPr>
-          <w:headerReference w:type="default" r:id="rId13"/>
           <w:pgSz w:w="12240" w:h="15840"/>
           <w:pgMar w:top="1440" w:right="1440" w:bottom="1440" w:left="1440" w:header="720" w:footer="885" w:gutter="0"/>
           <w:cols w:space="720"/>
@@ -1718,9 +1789,9 @@
 <file path=word/numbering.xml><?xml version="1.0" encoding="utf-8"?>
 <w:numbering xmlns:wpc="http://schemas.microsoft.com/office/word/2010/wordprocessingCanvas" xmlns:cx="http://schemas.microsoft.com/office/drawing/2014/chartex" xmlns:cx1="http://schemas.microsoft.com/office/drawing/2015/9/8/chartex" xmlns:cx2="http://schemas.microsoft.com/office/drawing/2015/10/21/chartex" xmlns:cx3="http://schemas.microsoft.com/office/drawing/2016/5/9/chartex" xmlns:cx4="http://schemas.microsoft.com/office/drawing/2016/5/10/chartex" xmlns:cx5="http://schemas.microsoft.com/office/drawing/2016/5/11/chartex" xmlns:cx6="http://schemas.microsoft.com/office/drawing/2016/5/12/chartex" xmlns:cx7="http://schemas.microsoft.com/office/drawing/2016/5/13/chartex" xmlns:cx8="http://schemas.microsoft.com/office/drawing/2016/5/14/chartex" xmlns:mc="http://schemas.openxmlformats.org/markup-compatibility/2006" xmlns:aink="http://schemas.microsoft.com/office/drawing/2016/ink" xmlns:am3d="http://schemas.microsoft.com/office/drawing/2017/model3d" xmlns:o="urn:schemas-microsoft-com:office:office" xmlns:r="http://schemas.openxmlformats.org/officeDocument/2006/relationships" xmlns:m="http://schemas.openxmlformats.org/officeDocument/2006/math" xmlns:v="urn:schemas-microsoft-com:vml" xmlns:wp14="http://schemas.microsoft.com/office/word/2010/wordprocessingDrawing" xmlns:wp="http://schemas.openxmlformats.org/drawingml/2006/wordprocessingDrawing" xmlns:w10="urn:schemas-microsoft-com:office:word" xmlns:w="http://schemas.openxmlformats.org/wordprocessingml/2006/main" xmlns:w14="http://schemas.microsoft.com/office/word/2010/wordml" xmlns:w15="http://schemas.microsoft.com/office/word/2012/wordml" xmlns:w16cex="http://schemas.microsoft.com/office/word/2018/wordml/cex" xmlns:w16cid="http://schemas.microsoft.com/office/word/2016/wordml/cid" xmlns:w16="http://schemas.microsoft.com/office/word/2018/wordml" xmlns:w16sdtdh="http://schemas.microsoft.com/office/word/2020/wordml/sdtdatahash" xmlns:w16se="http://schemas.microsoft.com/office/word/2015/wordml/symex" xmlns:wpg="http://schemas.microsoft.com/office/word/2010/wordprocessingGroup" xmlns:wpi="http://schemas.microsoft.com/office/word/2010/wordprocessingInk" xmlns:wne="http://schemas.microsoft.com/office/word/2006/wordml" xmlns:wps="http://schemas.microsoft.com/office/word/2010/wordprocessingShape" mc:Ignorable="w14 w15 w16se w16cid w16 w16cex w16sdtdh wp14">
   <w:abstractNum w:abstractNumId="0" w15:restartNumberingAfterBreak="0">
-    <w:nsid w:val="226E0E65"/>
+    <w:nsid w:val="0AB16B4E"/>
     <w:multiLevelType w:val="hybridMultilevel"/>
-    <w:tmpl w:val="C10A5448"/>
+    <w:tmpl w:val="D7B8356C"/>
     <w:lvl w:ilvl="0" w:tplc="0409000F">
       <w:start w:val="1"/>
       <w:numFmt w:val="decimal"/>
@@ -1744,15 +1815,15 @@
         <w:bCs w:val="0"/>
       </w:rPr>
     </w:lvl>
-    <w:lvl w:ilvl="2" w:tplc="1F184B62">
-      <w:start w:val="1"/>
-      <w:numFmt w:val="lowerRoman"/>
-      <w:lvlText w:val="%3."/>
-      <w:lvlJc w:val="right"/>
+    <w:lvl w:ilvl="2" w:tplc="A1ACF088">
+      <w:numFmt w:val="bullet"/>
+      <w:lvlText w:val="-"/>
+      <w:lvlJc w:val="left"/>
       <w:pPr>
         <w:ind w:left="2160" w:hanging="180"/>
       </w:pPr>
       <w:rPr>
+        <w:rFonts w:ascii="Times New Roman" w:eastAsiaTheme="minorHAnsi" w:hAnsi="Times New Roman" w:cs="Times New Roman" w:hint="default"/>
         <w:b w:val="0"/>
         <w:bCs w:val="0"/>
       </w:rPr>
@@ -1813,9 +1884,9 @@
     </w:lvl>
   </w:abstractNum>
   <w:abstractNum w:abstractNumId="1" w15:restartNumberingAfterBreak="0">
-    <w:nsid w:val="2EF65E75"/>
+    <w:nsid w:val="226E0E65"/>
     <w:multiLevelType w:val="hybridMultilevel"/>
-    <w:tmpl w:val="D1B462A2"/>
+    <w:tmpl w:val="C10A5448"/>
     <w:lvl w:ilvl="0" w:tplc="0409000F">
       <w:start w:val="1"/>
       <w:numFmt w:val="decimal"/>
@@ -1839,6 +1910,101 @@
         <w:bCs w:val="0"/>
       </w:rPr>
     </w:lvl>
+    <w:lvl w:ilvl="2" w:tplc="1F184B62">
+      <w:start w:val="1"/>
+      <w:numFmt w:val="lowerRoman"/>
+      <w:lvlText w:val="%3."/>
+      <w:lvlJc w:val="right"/>
+      <w:pPr>
+        <w:ind w:left="2160" w:hanging="180"/>
+      </w:pPr>
+      <w:rPr>
+        <w:b w:val="0"/>
+        <w:bCs w:val="0"/>
+      </w:rPr>
+    </w:lvl>
+    <w:lvl w:ilvl="3" w:tplc="0409000F" w:tentative="1">
+      <w:start w:val="1"/>
+      <w:numFmt w:val="decimal"/>
+      <w:lvlText w:val="%4."/>
+      <w:lvlJc w:val="left"/>
+      <w:pPr>
+        <w:ind w:left="2880" w:hanging="360"/>
+      </w:pPr>
+    </w:lvl>
+    <w:lvl w:ilvl="4" w:tplc="04090019" w:tentative="1">
+      <w:start w:val="1"/>
+      <w:numFmt w:val="lowerLetter"/>
+      <w:lvlText w:val="%5."/>
+      <w:lvlJc w:val="left"/>
+      <w:pPr>
+        <w:ind w:left="3600" w:hanging="360"/>
+      </w:pPr>
+    </w:lvl>
+    <w:lvl w:ilvl="5" w:tplc="0409001B" w:tentative="1">
+      <w:start w:val="1"/>
+      <w:numFmt w:val="lowerRoman"/>
+      <w:lvlText w:val="%6."/>
+      <w:lvlJc w:val="right"/>
+      <w:pPr>
+        <w:ind w:left="4320" w:hanging="180"/>
+      </w:pPr>
+    </w:lvl>
+    <w:lvl w:ilvl="6" w:tplc="0409000F" w:tentative="1">
+      <w:start w:val="1"/>
+      <w:numFmt w:val="decimal"/>
+      <w:lvlText w:val="%7."/>
+      <w:lvlJc w:val="left"/>
+      <w:pPr>
+        <w:ind w:left="5040" w:hanging="360"/>
+      </w:pPr>
+    </w:lvl>
+    <w:lvl w:ilvl="7" w:tplc="04090019" w:tentative="1">
+      <w:start w:val="1"/>
+      <w:numFmt w:val="lowerLetter"/>
+      <w:lvlText w:val="%8."/>
+      <w:lvlJc w:val="left"/>
+      <w:pPr>
+        <w:ind w:left="5760" w:hanging="360"/>
+      </w:pPr>
+    </w:lvl>
+    <w:lvl w:ilvl="8" w:tplc="0409001B" w:tentative="1">
+      <w:start w:val="1"/>
+      <w:numFmt w:val="lowerRoman"/>
+      <w:lvlText w:val="%9."/>
+      <w:lvlJc w:val="right"/>
+      <w:pPr>
+        <w:ind w:left="6480" w:hanging="180"/>
+      </w:pPr>
+    </w:lvl>
+  </w:abstractNum>
+  <w:abstractNum w:abstractNumId="2" w15:restartNumberingAfterBreak="0">
+    <w:nsid w:val="2EF65E75"/>
+    <w:multiLevelType w:val="hybridMultilevel"/>
+    <w:tmpl w:val="D1B462A2"/>
+    <w:lvl w:ilvl="0" w:tplc="0409000F">
+      <w:start w:val="1"/>
+      <w:numFmt w:val="decimal"/>
+      <w:lvlText w:val="%1."/>
+      <w:lvlJc w:val="left"/>
+      <w:pPr>
+        <w:ind w:left="720" w:hanging="360"/>
+      </w:pPr>
+    </w:lvl>
+    <w:lvl w:ilvl="1" w:tplc="04090001">
+      <w:start w:val="1"/>
+      <w:numFmt w:val="bullet"/>
+      <w:lvlText w:val=""/>
+      <w:lvlJc w:val="left"/>
+      <w:pPr>
+        <w:ind w:left="1440" w:hanging="360"/>
+      </w:pPr>
+      <w:rPr>
+        <w:rFonts w:ascii="Symbol" w:hAnsi="Symbol" w:hint="default"/>
+        <w:b w:val="0"/>
+        <w:bCs w:val="0"/>
+      </w:rPr>
+    </w:lvl>
     <w:lvl w:ilvl="2" w:tplc="04090003">
       <w:start w:val="1"/>
       <w:numFmt w:val="bullet"/>
@@ -1908,7 +2074,7 @@
       </w:pPr>
     </w:lvl>
   </w:abstractNum>
-  <w:abstractNum w:abstractNumId="2" w15:restartNumberingAfterBreak="0">
+  <w:abstractNum w:abstractNumId="3" w15:restartNumberingAfterBreak="0">
     <w:nsid w:val="41A87EDF"/>
     <w:multiLevelType w:val="hybridMultilevel"/>
     <w:tmpl w:val="E828D61C"/>
@@ -2003,7 +2169,7 @@
       </w:pPr>
     </w:lvl>
   </w:abstractNum>
-  <w:abstractNum w:abstractNumId="3" w15:restartNumberingAfterBreak="0">
+  <w:abstractNum w:abstractNumId="4" w15:restartNumberingAfterBreak="0">
     <w:nsid w:val="57FF0AE3"/>
     <w:multiLevelType w:val="hybridMultilevel"/>
     <w:tmpl w:val="D07CB740"/>
@@ -2098,17 +2264,118 @@
       </w:pPr>
     </w:lvl>
   </w:abstractNum>
+  <w:abstractNum w:abstractNumId="5" w15:restartNumberingAfterBreak="0">
+    <w:nsid w:val="79AD35D2"/>
+    <w:multiLevelType w:val="hybridMultilevel"/>
+    <w:tmpl w:val="00CE48DE"/>
+    <w:lvl w:ilvl="0" w:tplc="0409000F">
+      <w:start w:val="1"/>
+      <w:numFmt w:val="decimal"/>
+      <w:lvlText w:val="%1."/>
+      <w:lvlJc w:val="left"/>
+      <w:pPr>
+        <w:ind w:left="720" w:hanging="360"/>
+      </w:pPr>
+    </w:lvl>
+    <w:lvl w:ilvl="1" w:tplc="04090001">
+      <w:start w:val="1"/>
+      <w:numFmt w:val="bullet"/>
+      <w:lvlText w:val=""/>
+      <w:lvlJc w:val="left"/>
+      <w:pPr>
+        <w:ind w:left="1440" w:hanging="360"/>
+      </w:pPr>
+      <w:rPr>
+        <w:rFonts w:ascii="Symbol" w:hAnsi="Symbol" w:hint="default"/>
+        <w:b w:val="0"/>
+        <w:bCs w:val="0"/>
+      </w:rPr>
+    </w:lvl>
+    <w:lvl w:ilvl="2" w:tplc="A1ACF088">
+      <w:numFmt w:val="bullet"/>
+      <w:lvlText w:val="-"/>
+      <w:lvlJc w:val="left"/>
+      <w:pPr>
+        <w:ind w:left="2160" w:hanging="180"/>
+      </w:pPr>
+      <w:rPr>
+        <w:rFonts w:ascii="Times New Roman" w:eastAsiaTheme="minorHAnsi" w:hAnsi="Times New Roman" w:cs="Times New Roman" w:hint="default"/>
+        <w:b w:val="0"/>
+        <w:bCs w:val="0"/>
+      </w:rPr>
+    </w:lvl>
+    <w:lvl w:ilvl="3" w:tplc="0409000F" w:tentative="1">
+      <w:start w:val="1"/>
+      <w:numFmt w:val="decimal"/>
+      <w:lvlText w:val="%4."/>
+      <w:lvlJc w:val="left"/>
+      <w:pPr>
+        <w:ind w:left="2880" w:hanging="360"/>
+      </w:pPr>
+    </w:lvl>
+    <w:lvl w:ilvl="4" w:tplc="04090019" w:tentative="1">
+      <w:start w:val="1"/>
+      <w:numFmt w:val="lowerLetter"/>
+      <w:lvlText w:val="%5."/>
+      <w:lvlJc w:val="left"/>
+      <w:pPr>
+        <w:ind w:left="3600" w:hanging="360"/>
+      </w:pPr>
+    </w:lvl>
+    <w:lvl w:ilvl="5" w:tplc="0409001B" w:tentative="1">
+      <w:start w:val="1"/>
+      <w:numFmt w:val="lowerRoman"/>
+      <w:lvlText w:val="%6."/>
+      <w:lvlJc w:val="right"/>
+      <w:pPr>
+        <w:ind w:left="4320" w:hanging="180"/>
+      </w:pPr>
+    </w:lvl>
+    <w:lvl w:ilvl="6" w:tplc="0409000F" w:tentative="1">
+      <w:start w:val="1"/>
+      <w:numFmt w:val="decimal"/>
+      <w:lvlText w:val="%7."/>
+      <w:lvlJc w:val="left"/>
+      <w:pPr>
+        <w:ind w:left="5040" w:hanging="360"/>
+      </w:pPr>
+    </w:lvl>
+    <w:lvl w:ilvl="7" w:tplc="04090019" w:tentative="1">
+      <w:start w:val="1"/>
+      <w:numFmt w:val="lowerLetter"/>
+      <w:lvlText w:val="%8."/>
+      <w:lvlJc w:val="left"/>
+      <w:pPr>
+        <w:ind w:left="5760" w:hanging="360"/>
+      </w:pPr>
+    </w:lvl>
+    <w:lvl w:ilvl="8" w:tplc="0409001B" w:tentative="1">
+      <w:start w:val="1"/>
+      <w:numFmt w:val="lowerRoman"/>
+      <w:lvlText w:val="%9."/>
+      <w:lvlJc w:val="right"/>
+      <w:pPr>
+        <w:ind w:left="6480" w:hanging="180"/>
+      </w:pPr>
+    </w:lvl>
+  </w:abstractNum>
   <w:num w:numId="1">
+    <w:abstractNumId w:val="1"/>
+  </w:num>
+  <w:num w:numId="2">
+    <w:abstractNumId w:val="2"/>
+  </w:num>
+  <w:num w:numId="3">
+    <w:abstractNumId w:val="3"/>
+  </w:num>
+  <w:num w:numId="4">
+    <w:abstractNumId w:val="4"/>
+  </w:num>
+  <w:num w:numId="5">
     <w:abstractNumId w:val="0"/>
   </w:num>
-  <w:num w:numId="2">
-    <w:abstractNumId w:val="1"/>
-  </w:num>
-  <w:num w:numId="3">
-    <w:abstractNumId w:val="2"/>
-  </w:num>
-  <w:num w:numId="4">
-    <w:abstractNumId w:val="3"/>
+  <w:num w:numId="6">
+    <w:abstractNumId w:val="5"/>
   </w:num>
 </w:numbering>
 </file>

</xml_diff>